<commit_message>
added login, sign up. added unit tests per view controller
</commit_message>
<xml_diff>
--- a/ToDoListApp-Documentation.docx
+++ b/ToDoListApp-Documentation.docx
@@ -22,29 +22,57 @@
       </w:r>
     </w:p>
     <w:p>
-      <w:r>
-        <w:t>Xcode: version 6.1.1</w:t>
-      </w:r>
-    </w:p>
-    <w:p>
-      <w:r>
-        <w:t xml:space="preserve">iOS: </w:t>
+      <w:proofErr w:type="spellStart"/>
+      <w:r>
+        <w:t>Xcode</w:t>
+      </w:r>
+      <w:proofErr w:type="spellEnd"/>
+      <w:r>
+        <w:t>: version 6.1.1</w:t>
+      </w:r>
+    </w:p>
+    <w:p>
+      <w:proofErr w:type="spellStart"/>
+      <w:proofErr w:type="gramStart"/>
+      <w:r>
+        <w:t>iOS</w:t>
+      </w:r>
+      <w:proofErr w:type="spellEnd"/>
+      <w:proofErr w:type="gramEnd"/>
+      <w:r>
+        <w:t xml:space="preserve">: </w:t>
       </w:r>
       <w:r>
         <w:t>version</w:t>
       </w:r>
+      <w:r>
+        <w:t xml:space="preserve"> 8.1</w:t>
+      </w:r>
+    </w:p>
+    <w:p/>
+    <w:p>
+      <w:r>
+        <w:t xml:space="preserve">To Do List Test App was developed as a demonstration test, for </w:t>
+      </w:r>
+      <w:proofErr w:type="spellStart"/>
+      <w:r>
+        <w:t>OnTheBeach</w:t>
+      </w:r>
+      <w:proofErr w:type="spellEnd"/>
+      <w:r>
+        <w:t xml:space="preserve"> </w:t>
+      </w:r>
+      <w:proofErr w:type="gramStart"/>
+      <w:r>
+        <w:t>company</w:t>
+      </w:r>
+      <w:proofErr w:type="gramEnd"/>
+      <w:r>
+        <w:t>. It is a simple to do list, with the following features:</w:t>
+      </w:r>
       <w:bookmarkStart w:id="0" w:name="_GoBack"/>
-      <w:bookmarkEnd w:id="0"/>
-      <w:r>
-        <w:t xml:space="preserve"> 8.1</w:t>
-      </w:r>
-    </w:p>
-    <w:p/>
-    <w:p>
-      <w:r>
-        <w:t>To Do List Test App was developed as a demonstration test, for OnTheBeach company. It is a simple to do list, with the following features:</w:t>
-      </w:r>
-    </w:p>
+    </w:p>
+    <w:bookmarkEnd w:id="0"/>
     <w:p/>
     <w:p>
       <w:pPr>
@@ -54,8 +82,13 @@
           <w:numId w:val="1"/>
         </w:numPr>
       </w:pPr>
-      <w:r>
-        <w:t>add item to list;</w:t>
+      <w:proofErr w:type="gramStart"/>
+      <w:r>
+        <w:t>add</w:t>
+      </w:r>
+      <w:proofErr w:type="gramEnd"/>
+      <w:r>
+        <w:t xml:space="preserve"> item to list;</w:t>
       </w:r>
     </w:p>
     <w:p>
@@ -66,8 +99,13 @@
           <w:numId w:val="1"/>
         </w:numPr>
       </w:pPr>
-      <w:r>
-        <w:t>edit item from the list;</w:t>
+      <w:proofErr w:type="gramStart"/>
+      <w:r>
+        <w:t>edit</w:t>
+      </w:r>
+      <w:proofErr w:type="gramEnd"/>
+      <w:r>
+        <w:t xml:space="preserve"> item from the list;</w:t>
       </w:r>
     </w:p>
     <w:p>
@@ -78,8 +116,13 @@
           <w:numId w:val="1"/>
         </w:numPr>
       </w:pPr>
-      <w:r>
-        <w:t>delete item from the list;</w:t>
+      <w:proofErr w:type="gramStart"/>
+      <w:r>
+        <w:t>delete</w:t>
+      </w:r>
+      <w:proofErr w:type="gramEnd"/>
+      <w:r>
+        <w:t xml:space="preserve"> item from the list;</w:t>
       </w:r>
     </w:p>
     <w:p>
@@ -90,8 +133,13 @@
           <w:numId w:val="1"/>
         </w:numPr>
       </w:pPr>
-      <w:r>
-        <w:t>mark item as complete/incomplete</w:t>
+      <w:proofErr w:type="gramStart"/>
+      <w:r>
+        <w:t>mark</w:t>
+      </w:r>
+      <w:proofErr w:type="gramEnd"/>
+      <w:r>
+        <w:t xml:space="preserve"> item as complete/incomplete</w:t>
       </w:r>
     </w:p>
     <w:p>
@@ -102,8 +150,13 @@
           <w:numId w:val="1"/>
         </w:numPr>
       </w:pPr>
-      <w:r>
-        <w:t>persist data on device</w:t>
+      <w:proofErr w:type="gramStart"/>
+      <w:r>
+        <w:t>persist</w:t>
+      </w:r>
+      <w:proofErr w:type="gramEnd"/>
+      <w:r>
+        <w:t xml:space="preserve"> data on device</w:t>
       </w:r>
     </w:p>
     <w:p>
@@ -114,14 +167,22 @@
           <w:numId w:val="1"/>
         </w:numPr>
       </w:pPr>
-      <w:r>
-        <w:t>sync and persist data to a remote service</w:t>
-      </w:r>
-    </w:p>
-    <w:p/>
-    <w:p>
-      <w:r>
-        <w:t xml:space="preserve">I have used Parse as a remote service.  Parse is a service to store data and to handle it efficiently. I prepared my app only on the front-end part for login/sign up with email, but for the moment I just used Login with Facebook just to focus on the other feature more. </w:t>
+      <w:proofErr w:type="gramStart"/>
+      <w:r>
+        <w:t>sync</w:t>
+      </w:r>
+      <w:proofErr w:type="gramEnd"/>
+      <w:r>
+        <w:t xml:space="preserve"> and persist data to a remote service</w:t>
+      </w:r>
+    </w:p>
+    <w:p/>
+    <w:p>
+      <w:r>
+        <w:t xml:space="preserve">I have used Parse as a remote service.  Parse is a service to store data and to handle it efficiently. I prepared </w:t>
+      </w:r>
+      <w:r>
+        <w:t>my app to login/sign up with email and sign in with Facebook.</w:t>
       </w:r>
     </w:p>
     <w:p/>
@@ -149,18 +210,73 @@
       </w:r>
     </w:p>
     <w:p>
-      <w:r>
-        <w:t>UserModel – string objectId, string username, string email;</w:t>
-      </w:r>
-    </w:p>
-    <w:p>
-      <w:r>
-        <w:t>ToDoModel – string objectId, string itemTitle, string itemDescription,</w:t>
-      </w:r>
-    </w:p>
-    <w:p>
-      <w:r>
-        <w:t>NSDate itemDate, BOOL completed;</w:t>
+      <w:proofErr w:type="spellStart"/>
+      <w:r>
+        <w:t>UserModel</w:t>
+      </w:r>
+      <w:proofErr w:type="spellEnd"/>
+      <w:r>
+        <w:t xml:space="preserve"> – string </w:t>
+      </w:r>
+      <w:proofErr w:type="spellStart"/>
+      <w:r>
+        <w:t>objectId</w:t>
+      </w:r>
+      <w:proofErr w:type="spellEnd"/>
+      <w:r>
+        <w:t>, string username, string email;</w:t>
+      </w:r>
+    </w:p>
+    <w:p>
+      <w:proofErr w:type="spellStart"/>
+      <w:r>
+        <w:t>ToDoModel</w:t>
+      </w:r>
+      <w:proofErr w:type="spellEnd"/>
+      <w:r>
+        <w:t xml:space="preserve"> – string </w:t>
+      </w:r>
+      <w:proofErr w:type="spellStart"/>
+      <w:r>
+        <w:t>objectId</w:t>
+      </w:r>
+      <w:proofErr w:type="spellEnd"/>
+      <w:r>
+        <w:t xml:space="preserve">, string </w:t>
+      </w:r>
+      <w:proofErr w:type="spellStart"/>
+      <w:r>
+        <w:t>itemTitle</w:t>
+      </w:r>
+      <w:proofErr w:type="spellEnd"/>
+      <w:r>
+        <w:t xml:space="preserve">, string </w:t>
+      </w:r>
+      <w:proofErr w:type="spellStart"/>
+      <w:r>
+        <w:t>itemDescription</w:t>
+      </w:r>
+      <w:proofErr w:type="spellEnd"/>
+      <w:r>
+        <w:t>,</w:t>
+      </w:r>
+    </w:p>
+    <w:p>
+      <w:proofErr w:type="spellStart"/>
+      <w:r>
+        <w:t>NSDate</w:t>
+      </w:r>
+      <w:proofErr w:type="spellEnd"/>
+      <w:r>
+        <w:t xml:space="preserve"> </w:t>
+      </w:r>
+      <w:proofErr w:type="spellStart"/>
+      <w:r>
+        <w:t>itemDate</w:t>
+      </w:r>
+      <w:proofErr w:type="spellEnd"/>
+      <w:r>
+        <w:t>, BOOL completed;</w:t>
       </w:r>
     </w:p>
     <w:p/>
@@ -172,12 +288,40 @@
         <w:t>Login Screen</w:t>
       </w:r>
       <w:r>
+        <w:rPr>
+          <w:b/>
+        </w:rPr>
+        <w:t>/Sign Up Screen</w:t>
+      </w:r>
+      <w:r>
         <w:t>:</w:t>
       </w:r>
     </w:p>
     <w:p>
       <w:r>
-        <w:t>Login with facebook – grabs user’s data such as email, name and creates user on server.</w:t>
+        <w:t xml:space="preserve">Login/Sign Up with email – the </w:t>
+      </w:r>
+      <w:proofErr w:type="gramStart"/>
+      <w:r>
+        <w:t>fields  are</w:t>
+      </w:r>
+      <w:proofErr w:type="gramEnd"/>
+      <w:r>
+        <w:t xml:space="preserve"> mandatory and there is a validation on the email field.</w:t>
+      </w:r>
+    </w:p>
+    <w:p/>
+    <w:p>
+      <w:r>
+        <w:t xml:space="preserve">Login with </w:t>
+      </w:r>
+      <w:proofErr w:type="spellStart"/>
+      <w:r>
+        <w:t>facebook</w:t>
+      </w:r>
+      <w:proofErr w:type="spellEnd"/>
+      <w:r>
+        <w:t xml:space="preserve"> – grabs user’s data such as email, name and creates user on server.</w:t>
       </w:r>
       <w:r>
         <w:t xml:space="preserve"> Unfortunately, when logging out you cannot login back, because there is an issue from Parse side, where when you call the logout method it keeps Facebook session opened, I found out really late to fix it and manually handle the Facebook login.</w:t>
@@ -190,50 +334,84 @@
           <w:b/>
         </w:rPr>
       </w:pPr>
-      <w:r>
-        <w:rPr>
-          <w:b/>
-        </w:rPr>
-        <w:t>ToDoList Screen:</w:t>
-      </w:r>
-    </w:p>
-    <w:p>
-      <w:r>
-        <w:t>It shows a list of To Do items (incomplete) and Completed to do items. If you hold long press on a cell it will update its status to Completed/Incomplete (it depends on its current completed status).</w:t>
-      </w:r>
-      <w:r>
-        <w:t xml:space="preserve"> </w:t>
-      </w:r>
-      <w:r>
-        <w:t>You can delete an item if you slide on it.</w:t>
-      </w:r>
-    </w:p>
-    <w:p/>
-    <w:p>
-      <w:r>
-        <w:t xml:space="preserve">When grabbing all the to do items from the server, these are ordered descending after updated date. Parse does this automatically: adding a column for created </w:t>
-      </w:r>
+      <w:proofErr w:type="spellStart"/>
+      <w:r>
+        <w:rPr>
+          <w:b/>
+        </w:rPr>
+        <w:t>ToDoList</w:t>
+      </w:r>
+      <w:proofErr w:type="spellEnd"/>
+      <w:r>
+        <w:rPr>
+          <w:b/>
+        </w:rPr>
+        <w:t xml:space="preserve"> Screen:</w:t>
+      </w:r>
+    </w:p>
+    <w:p>
+      <w:r>
+        <w:t xml:space="preserve">It shows a list of To Do items (incomplete) and </w:t>
+      </w:r>
+      <w:proofErr w:type="gramStart"/>
+      <w:r>
+        <w:t>Completed</w:t>
+      </w:r>
+      <w:proofErr w:type="gramEnd"/>
+      <w:r>
+        <w:t xml:space="preserve"> to do items. If you hold long press on a cell it will update its status to Completed/Incomplete (it depends on its current completed status).</w:t>
+      </w:r>
+      <w:r>
+        <w:t xml:space="preserve"> You can delete an item if you slide on it.</w:t>
+      </w:r>
+    </w:p>
+    <w:p/>
+    <w:p>
       <w:r>
         <w:lastRenderedPageBreak/>
-        <w:t xml:space="preserve">and updated date for each row. Every time you save/update it keeps this columns updated with the correct information. </w:t>
-      </w:r>
-    </w:p>
-    <w:p/>
-    <w:p>
-      <w:r>
-        <w:t>When selecting a cell it sends as a property to the Detailed View Screen the ToDoModel that is attached to the cell.</w:t>
-      </w:r>
-    </w:p>
-    <w:p/>
-    <w:p>
-      <w:r>
-        <w:t>The Bar button item on the left calls the logout method. An alert for confirmations is shown.</w:t>
-      </w:r>
-    </w:p>
-    <w:p/>
-    <w:p>
-      <w:r>
-        <w:t>The Bar button item on the right adds a new to do item to the list.</w:t>
+        <w:t xml:space="preserve">When grabbing all the to do items from the server, these are ordered descending after updated date. Parse does this automatically: adding a column for created and updated date for each row. Every time you save/update it keeps this columns updated with the correct information. </w:t>
+      </w:r>
+    </w:p>
+    <w:p/>
+    <w:p>
+      <w:r>
+        <w:t xml:space="preserve">When selecting a cell it sends as a property to the Detailed View Screen the </w:t>
+      </w:r>
+      <w:proofErr w:type="spellStart"/>
+      <w:r>
+        <w:t>ToDoModel</w:t>
+      </w:r>
+      <w:proofErr w:type="spellEnd"/>
+      <w:r>
+        <w:t xml:space="preserve"> that is attached to the cell.</w:t>
+      </w:r>
+    </w:p>
+    <w:p/>
+    <w:p>
+      <w:r>
+        <w:t xml:space="preserve">The Bar </w:t>
+      </w:r>
+      <w:proofErr w:type="gramStart"/>
+      <w:r>
+        <w:t>button</w:t>
+      </w:r>
+      <w:proofErr w:type="gramEnd"/>
+      <w:r>
+        <w:t xml:space="preserve"> item on the left calls the logout method. An alert for confirmations is shown.</w:t>
+      </w:r>
+    </w:p>
+    <w:p/>
+    <w:p>
+      <w:r>
+        <w:t xml:space="preserve">The Bar button item on the right </w:t>
+      </w:r>
+      <w:proofErr w:type="gramStart"/>
+      <w:r>
+        <w:t>adds</w:t>
+      </w:r>
+      <w:proofErr w:type="gramEnd"/>
+      <w:r>
+        <w:t xml:space="preserve"> a new to do item to the list.</w:t>
       </w:r>
     </w:p>
     <w:p/>
@@ -283,7 +461,15 @@
     </w:p>
     <w:p>
       <w:r>
-        <w:t>It has two TextViews – one for the title, and one for description. It only saves it if these are not empty, or at least one it doesn’t contain the default text.</w:t>
+        <w:t xml:space="preserve">It has two </w:t>
+      </w:r>
+      <w:proofErr w:type="spellStart"/>
+      <w:r>
+        <w:t>TextViews</w:t>
+      </w:r>
+      <w:proofErr w:type="spellEnd"/>
+      <w:r>
+        <w:t xml:space="preserve"> – one for the title, and one for description. It only saves it if these are not empty, or at least one it doesn’t contain the default text.</w:t>
       </w:r>
     </w:p>
     <w:p/>
@@ -295,7 +481,15 @@
     <w:p/>
     <w:p>
       <w:r>
-        <w:t>The bar button on the right marks the item as completed/incomplete.</w:t>
+        <w:t xml:space="preserve">The </w:t>
+      </w:r>
+      <w:proofErr w:type="gramStart"/>
+      <w:r>
+        <w:t>bar button</w:t>
+      </w:r>
+      <w:proofErr w:type="gramEnd"/>
+      <w:r>
+        <w:t xml:space="preserve"> on the right marks the item as completed/incomplete.</w:t>
       </w:r>
     </w:p>
     <w:p/>
@@ -314,8 +508,21 @@
     </w:p>
     <w:p>
       <w:r>
-        <w:t>I keep my arrays for incomplete and complete items in the AppDelegate. So any modification I make at an item, the arrays are updated and also the tables. When I make current modifications in the table view (To Do List )</w:t>
-      </w:r>
+        <w:t xml:space="preserve">I keep my arrays for incomplete and complete items in the </w:t>
+      </w:r>
+      <w:proofErr w:type="spellStart"/>
+      <w:r>
+        <w:t>AppDelegate</w:t>
+      </w:r>
+      <w:proofErr w:type="spellEnd"/>
+      <w:r>
+        <w:t xml:space="preserve">. So any modification I make at an item, the arrays are updated and also the tables. When I make current modifications in the table view (To Do </w:t>
+      </w:r>
+      <w:proofErr w:type="gramStart"/>
+      <w:r>
+        <w:t>List )</w:t>
+      </w:r>
+      <w:proofErr w:type="gramEnd"/>
       <w:r>
         <w:t>, like changing the status when holding long press on a cell, I do this modifications directly on the table but also in the local arrays and afterwards syncing with the server.</w:t>
       </w:r>
@@ -343,7 +550,46 @@
     <w:p/>
     <w:p>
       <w:r>
-        <w:t>I developed some test cases for creating, updating, saving, deleting a to do item. Also I made a test case for grabbing all the information from the server.</w:t>
+        <w:t xml:space="preserve">I developed </w:t>
+      </w:r>
+      <w:r>
+        <w:t xml:space="preserve">Test Cases for each view controller. </w:t>
+      </w:r>
+      <w:proofErr w:type="gramStart"/>
+      <w:r>
+        <w:t>Performance tests as well as simple tests.</w:t>
+      </w:r>
+      <w:proofErr w:type="gramEnd"/>
+      <w:r>
+        <w:t xml:space="preserve"> For this project I’ve only developed white box testing and for demonstration purposes there are also tests with completion expectations for asynchronous methods.</w:t>
+      </w:r>
+    </w:p>
+    <w:p/>
+    <w:p>
+      <w:proofErr w:type="spellStart"/>
+      <w:r>
+        <w:rPr>
+          <w:b/>
+        </w:rPr>
+        <w:t>CocoaPods</w:t>
+      </w:r>
+      <w:proofErr w:type="spellEnd"/>
+      <w:r>
+        <w:t xml:space="preserve"> – I’ve used </w:t>
+      </w:r>
+      <w:proofErr w:type="spellStart"/>
+      <w:r>
+        <w:t>CocoaPods</w:t>
+      </w:r>
+      <w:proofErr w:type="spellEnd"/>
+      <w:r>
+        <w:t xml:space="preserve"> to install external libraries for Parse and Reachability.</w:t>
+      </w:r>
+    </w:p>
+    <w:p/>
+    <w:p>
+      <w:r>
+        <w:t>Thank you.</w:t>
       </w:r>
     </w:p>
     <w:sectPr>

</xml_diff>

<commit_message>
new documentation file updated with latest changes
</commit_message>
<xml_diff>
--- a/ToDoListApp-Documentation.docx
+++ b/ToDoListApp-Documentation.docx
@@ -22,25 +22,13 @@
       </w:r>
     </w:p>
     <w:p>
-      <w:proofErr w:type="spellStart"/>
-      <w:r>
-        <w:t>Xcode</w:t>
-      </w:r>
-      <w:proofErr w:type="spellEnd"/>
-      <w:r>
-        <w:t>: version 6.1.1</w:t>
-      </w:r>
-    </w:p>
-    <w:p>
-      <w:proofErr w:type="spellStart"/>
-      <w:proofErr w:type="gramStart"/>
-      <w:r>
-        <w:t>iOS</w:t>
-      </w:r>
-      <w:proofErr w:type="spellEnd"/>
-      <w:proofErr w:type="gramEnd"/>
-      <w:r>
-        <w:t xml:space="preserve">: </w:t>
+      <w:r>
+        <w:t>Xcode: version 6.1.1</w:t>
+      </w:r>
+    </w:p>
+    <w:p>
+      <w:r>
+        <w:t xml:space="preserve">iOS: </w:t>
       </w:r>
       <w:r>
         <w:t>version</w:t>
@@ -49,30 +37,22 @@
         <w:t xml:space="preserve"> 8.1</w:t>
       </w:r>
     </w:p>
-    <w:p/>
-    <w:p>
-      <w:r>
-        <w:t xml:space="preserve">To Do List Test App was developed as a demonstration test, for </w:t>
-      </w:r>
-      <w:proofErr w:type="spellStart"/>
-      <w:r>
-        <w:t>OnTheBeach</w:t>
-      </w:r>
-      <w:proofErr w:type="spellEnd"/>
-      <w:r>
-        <w:t xml:space="preserve"> </w:t>
-      </w:r>
-      <w:proofErr w:type="gramStart"/>
-      <w:r>
-        <w:t>company</w:t>
-      </w:r>
-      <w:proofErr w:type="gramEnd"/>
-      <w:r>
-        <w:t>. It is a simple to do list, with the following features:</w:t>
+    <w:p>
+      <w:r>
+        <w:t>Requirements: I’ve used CocoaPods, and in order for everything to be functional, please run “pod install” in terminal in the directory of the project “ToDoListTest</w:t>
       </w:r>
       <w:bookmarkStart w:id="0" w:name="_GoBack"/>
-    </w:p>
-    <w:bookmarkEnd w:id="0"/>
+      <w:bookmarkEnd w:id="0"/>
+      <w:r>
+        <w:t>”.</w:t>
+      </w:r>
+    </w:p>
+    <w:p/>
+    <w:p>
+      <w:r>
+        <w:t>To Do List Test App was developed as a demonstration test, for OnTheBeach company. It is a simple to do list, with the following features:</w:t>
+      </w:r>
+    </w:p>
     <w:p/>
     <w:p>
       <w:pPr>
@@ -82,13 +62,8 @@
           <w:numId w:val="1"/>
         </w:numPr>
       </w:pPr>
-      <w:proofErr w:type="gramStart"/>
-      <w:r>
-        <w:t>add</w:t>
-      </w:r>
-      <w:proofErr w:type="gramEnd"/>
-      <w:r>
-        <w:t xml:space="preserve"> item to list;</w:t>
+      <w:r>
+        <w:t>add item to list;</w:t>
       </w:r>
     </w:p>
     <w:p>
@@ -99,13 +74,8 @@
           <w:numId w:val="1"/>
         </w:numPr>
       </w:pPr>
-      <w:proofErr w:type="gramStart"/>
-      <w:r>
-        <w:t>edit</w:t>
-      </w:r>
-      <w:proofErr w:type="gramEnd"/>
-      <w:r>
-        <w:t xml:space="preserve"> item from the list;</w:t>
+      <w:r>
+        <w:t>edit item from the list;</w:t>
       </w:r>
     </w:p>
     <w:p>
@@ -116,13 +86,8 @@
           <w:numId w:val="1"/>
         </w:numPr>
       </w:pPr>
-      <w:proofErr w:type="gramStart"/>
-      <w:r>
-        <w:t>delete</w:t>
-      </w:r>
-      <w:proofErr w:type="gramEnd"/>
-      <w:r>
-        <w:t xml:space="preserve"> item from the list;</w:t>
+      <w:r>
+        <w:t>delete item from the list;</w:t>
       </w:r>
     </w:p>
     <w:p>
@@ -133,13 +98,8 @@
           <w:numId w:val="1"/>
         </w:numPr>
       </w:pPr>
-      <w:proofErr w:type="gramStart"/>
-      <w:r>
-        <w:t>mark</w:t>
-      </w:r>
-      <w:proofErr w:type="gramEnd"/>
-      <w:r>
-        <w:t xml:space="preserve"> item as complete/incomplete</w:t>
+      <w:r>
+        <w:t>mark item as complete/incomplete</w:t>
       </w:r>
     </w:p>
     <w:p>
@@ -150,13 +110,8 @@
           <w:numId w:val="1"/>
         </w:numPr>
       </w:pPr>
-      <w:proofErr w:type="gramStart"/>
-      <w:r>
-        <w:t>persist</w:t>
-      </w:r>
-      <w:proofErr w:type="gramEnd"/>
-      <w:r>
-        <w:t xml:space="preserve"> data on device</w:t>
+      <w:r>
+        <w:t>persist data on device</w:t>
       </w:r>
     </w:p>
     <w:p>
@@ -167,13 +122,8 @@
           <w:numId w:val="1"/>
         </w:numPr>
       </w:pPr>
-      <w:proofErr w:type="gramStart"/>
-      <w:r>
-        <w:t>sync</w:t>
-      </w:r>
-      <w:proofErr w:type="gramEnd"/>
-      <w:r>
-        <w:t xml:space="preserve"> and persist data to a remote service</w:t>
+      <w:r>
+        <w:t>sync and persist data to a remote service</w:t>
       </w:r>
     </w:p>
     <w:p/>
@@ -210,73 +160,18 @@
       </w:r>
     </w:p>
     <w:p>
-      <w:proofErr w:type="spellStart"/>
-      <w:r>
-        <w:t>UserModel</w:t>
-      </w:r>
-      <w:proofErr w:type="spellEnd"/>
-      <w:r>
-        <w:t xml:space="preserve"> – string </w:t>
-      </w:r>
-      <w:proofErr w:type="spellStart"/>
-      <w:r>
-        <w:t>objectId</w:t>
-      </w:r>
-      <w:proofErr w:type="spellEnd"/>
-      <w:r>
-        <w:t>, string username, string email;</w:t>
-      </w:r>
-    </w:p>
-    <w:p>
-      <w:proofErr w:type="spellStart"/>
-      <w:r>
-        <w:t>ToDoModel</w:t>
-      </w:r>
-      <w:proofErr w:type="spellEnd"/>
-      <w:r>
-        <w:t xml:space="preserve"> – string </w:t>
-      </w:r>
-      <w:proofErr w:type="spellStart"/>
-      <w:r>
-        <w:t>objectId</w:t>
-      </w:r>
-      <w:proofErr w:type="spellEnd"/>
-      <w:r>
-        <w:t xml:space="preserve">, string </w:t>
-      </w:r>
-      <w:proofErr w:type="spellStart"/>
-      <w:r>
-        <w:t>itemTitle</w:t>
-      </w:r>
-      <w:proofErr w:type="spellEnd"/>
-      <w:r>
-        <w:t xml:space="preserve">, string </w:t>
-      </w:r>
-      <w:proofErr w:type="spellStart"/>
-      <w:r>
-        <w:t>itemDescription</w:t>
-      </w:r>
-      <w:proofErr w:type="spellEnd"/>
-      <w:r>
-        <w:t>,</w:t>
-      </w:r>
-    </w:p>
-    <w:p>
-      <w:proofErr w:type="spellStart"/>
-      <w:r>
-        <w:t>NSDate</w:t>
-      </w:r>
-      <w:proofErr w:type="spellEnd"/>
-      <w:r>
-        <w:t xml:space="preserve"> </w:t>
-      </w:r>
-      <w:proofErr w:type="spellStart"/>
-      <w:r>
-        <w:t>itemDate</w:t>
-      </w:r>
-      <w:proofErr w:type="spellEnd"/>
-      <w:r>
-        <w:t>, BOOL completed;</w:t>
+      <w:r>
+        <w:t>UserModel – string objectId, string username, string email;</w:t>
+      </w:r>
+    </w:p>
+    <w:p>
+      <w:r>
+        <w:t>ToDoModel – string objectId, string itemTitle, string itemDescription,</w:t>
+      </w:r>
+    </w:p>
+    <w:p>
+      <w:r>
+        <w:t>NSDate itemDate, BOOL completed;</w:t>
       </w:r>
     </w:p>
     <w:p/>
@@ -299,29 +194,13 @@
     </w:p>
     <w:p>
       <w:r>
-        <w:t xml:space="preserve">Login/Sign Up with email – the </w:t>
-      </w:r>
-      <w:proofErr w:type="gramStart"/>
-      <w:r>
-        <w:t>fields  are</w:t>
-      </w:r>
-      <w:proofErr w:type="gramEnd"/>
-      <w:r>
-        <w:t xml:space="preserve"> mandatory and there is a validation on the email field.</w:t>
-      </w:r>
-    </w:p>
-    <w:p/>
-    <w:p>
-      <w:r>
-        <w:t xml:space="preserve">Login with </w:t>
-      </w:r>
-      <w:proofErr w:type="spellStart"/>
-      <w:r>
-        <w:t>facebook</w:t>
-      </w:r>
-      <w:proofErr w:type="spellEnd"/>
-      <w:r>
-        <w:t xml:space="preserve"> – grabs user’s data such as email, name and creates user on server.</w:t>
+        <w:t>Login/Sign Up with email – the fields  are mandatory and there is a validation on the email field.</w:t>
+      </w:r>
+    </w:p>
+    <w:p/>
+    <w:p>
+      <w:r>
+        <w:t>Login with facebook – grabs user’s data such as email, name and creates user on server.</w:t>
       </w:r>
       <w:r>
         <w:t xml:space="preserve"> Unfortunately, when logging out you cannot login back, because there is an issue from Parse side, where when you call the logout method it keeps Facebook session opened, I found out really late to fix it and manually handle the Facebook login.</w:t>
@@ -334,32 +213,20 @@
           <w:b/>
         </w:rPr>
       </w:pPr>
-      <w:proofErr w:type="spellStart"/>
-      <w:r>
-        <w:rPr>
-          <w:b/>
-        </w:rPr>
-        <w:t>ToDoList</w:t>
-      </w:r>
-      <w:proofErr w:type="spellEnd"/>
-      <w:r>
-        <w:rPr>
-          <w:b/>
-        </w:rPr>
-        <w:t xml:space="preserve"> Screen:</w:t>
-      </w:r>
-    </w:p>
-    <w:p>
-      <w:r>
-        <w:t xml:space="preserve">It shows a list of To Do items (incomplete) and </w:t>
-      </w:r>
-      <w:proofErr w:type="gramStart"/>
-      <w:r>
-        <w:t>Completed</w:t>
-      </w:r>
-      <w:proofErr w:type="gramEnd"/>
-      <w:r>
-        <w:t xml:space="preserve"> to do items. If you hold long press on a cell it will update its status to Completed/Incomplete (it depends on its current completed status).</w:t>
+      <w:r>
+        <w:rPr>
+          <w:b/>
+        </w:rPr>
+        <w:t>ToDoList Screen:</w:t>
+      </w:r>
+    </w:p>
+    <w:p>
+      <w:r>
+        <w:t xml:space="preserve">It shows a list of To Do items (incomplete) and Completed to do items. If you hold long press on a cell it will update its status to Completed/Incomplete (it </w:t>
+      </w:r>
+      <w:r>
+        <w:lastRenderedPageBreak/>
+        <w:t>depends on its current completed status).</w:t>
       </w:r>
       <w:r>
         <w:t xml:space="preserve"> You can delete an item if you slide on it.</w:t>
@@ -368,50 +235,25 @@
     <w:p/>
     <w:p>
       <w:r>
-        <w:lastRenderedPageBreak/>
         <w:t xml:space="preserve">When grabbing all the to do items from the server, these are ordered descending after updated date. Parse does this automatically: adding a column for created and updated date for each row. Every time you save/update it keeps this columns updated with the correct information. </w:t>
       </w:r>
     </w:p>
     <w:p/>
     <w:p>
       <w:r>
-        <w:t xml:space="preserve">When selecting a cell it sends as a property to the Detailed View Screen the </w:t>
-      </w:r>
-      <w:proofErr w:type="spellStart"/>
-      <w:r>
-        <w:t>ToDoModel</w:t>
-      </w:r>
-      <w:proofErr w:type="spellEnd"/>
-      <w:r>
-        <w:t xml:space="preserve"> that is attached to the cell.</w:t>
-      </w:r>
-    </w:p>
-    <w:p/>
-    <w:p>
-      <w:r>
-        <w:t xml:space="preserve">The Bar </w:t>
-      </w:r>
-      <w:proofErr w:type="gramStart"/>
-      <w:r>
-        <w:t>button</w:t>
-      </w:r>
-      <w:proofErr w:type="gramEnd"/>
-      <w:r>
-        <w:t xml:space="preserve"> item on the left calls the logout method. An alert for confirmations is shown.</w:t>
-      </w:r>
-    </w:p>
-    <w:p/>
-    <w:p>
-      <w:r>
-        <w:t xml:space="preserve">The Bar button item on the right </w:t>
-      </w:r>
-      <w:proofErr w:type="gramStart"/>
-      <w:r>
-        <w:t>adds</w:t>
-      </w:r>
-      <w:proofErr w:type="gramEnd"/>
-      <w:r>
-        <w:t xml:space="preserve"> a new to do item to the list.</w:t>
+        <w:t>When selecting a cell it sends as a property to the Detailed View Screen the ToDoModel that is attached to the cell.</w:t>
+      </w:r>
+    </w:p>
+    <w:p/>
+    <w:p>
+      <w:r>
+        <w:t>The Bar button item on the left calls the logout method. An alert for confirmations is shown.</w:t>
+      </w:r>
+    </w:p>
+    <w:p/>
+    <w:p>
+      <w:r>
+        <w:t>The Bar button item on the right adds a new to do item to the list.</w:t>
       </w:r>
     </w:p>
     <w:p/>
@@ -461,15 +303,7 @@
     </w:p>
     <w:p>
       <w:r>
-        <w:t xml:space="preserve">It has two </w:t>
-      </w:r>
-      <w:proofErr w:type="spellStart"/>
-      <w:r>
-        <w:t>TextViews</w:t>
-      </w:r>
-      <w:proofErr w:type="spellEnd"/>
-      <w:r>
-        <w:t xml:space="preserve"> – one for the title, and one for description. It only saves it if these are not empty, or at least one it doesn’t contain the default text.</w:t>
+        <w:t>It has two TextViews – one for the title, and one for description. It only saves it if these are not empty, or at least one it doesn’t contain the default text.</w:t>
       </w:r>
     </w:p>
     <w:p/>
@@ -481,15 +315,7 @@
     <w:p/>
     <w:p>
       <w:r>
-        <w:t xml:space="preserve">The </w:t>
-      </w:r>
-      <w:proofErr w:type="gramStart"/>
-      <w:r>
-        <w:t>bar button</w:t>
-      </w:r>
-      <w:proofErr w:type="gramEnd"/>
-      <w:r>
-        <w:t xml:space="preserve"> on the right marks the item as completed/incomplete.</w:t>
+        <w:t>The bar button on the right marks the item as completed/incomplete.</w:t>
       </w:r>
     </w:p>
     <w:p/>
@@ -508,23 +334,7 @@
     </w:p>
     <w:p>
       <w:r>
-        <w:t xml:space="preserve">I keep my arrays for incomplete and complete items in the </w:t>
-      </w:r>
-      <w:proofErr w:type="spellStart"/>
-      <w:r>
-        <w:t>AppDelegate</w:t>
-      </w:r>
-      <w:proofErr w:type="spellEnd"/>
-      <w:r>
-        <w:t xml:space="preserve">. So any modification I make at an item, the arrays are updated and also the tables. When I make current modifications in the table view (To Do </w:t>
-      </w:r>
-      <w:proofErr w:type="gramStart"/>
-      <w:r>
-        <w:t>List )</w:t>
-      </w:r>
-      <w:proofErr w:type="gramEnd"/>
-      <w:r>
-        <w:t>, like changing the status when holding long press on a cell, I do this modifications directly on the table but also in the local arrays and afterwards syncing with the server.</w:t>
+        <w:t>I keep my arrays for incomplete and complete items in the AppDelegate. So any modification I make at an item, the arrays are updated and also the tables. When I make current modifications in the table view (To Do List ), like changing the status when holding long press on a cell, I do this modifications directly on the table but also in the local arrays and afterwards syncing with the server.</w:t>
       </w:r>
     </w:p>
     <w:p/>
@@ -553,37 +363,19 @@
         <w:t xml:space="preserve">I developed </w:t>
       </w:r>
       <w:r>
-        <w:t xml:space="preserve">Test Cases for each view controller. </w:t>
-      </w:r>
-      <w:proofErr w:type="gramStart"/>
-      <w:r>
-        <w:t>Performance tests as well as simple tests.</w:t>
-      </w:r>
-      <w:proofErr w:type="gramEnd"/>
-      <w:r>
-        <w:t xml:space="preserve"> For this project I’ve only developed white box testing and for demonstration purposes there are also tests with completion expectations for asynchronous methods.</w:t>
-      </w:r>
-    </w:p>
-    <w:p/>
-    <w:p>
-      <w:proofErr w:type="spellStart"/>
+        <w:t>Test Cases for each view controller. Performance tests as well as simple tests. For this project I’ve only developed white box testing and for demonstration purposes there are also tests with completion expectations for asynchronous methods.</w:t>
+      </w:r>
+    </w:p>
+    <w:p/>
+    <w:p>
       <w:r>
         <w:rPr>
           <w:b/>
         </w:rPr>
         <w:t>CocoaPods</w:t>
       </w:r>
-      <w:proofErr w:type="spellEnd"/>
-      <w:r>
-        <w:t xml:space="preserve"> – I’ve used </w:t>
-      </w:r>
-      <w:proofErr w:type="spellStart"/>
-      <w:r>
-        <w:t>CocoaPods</w:t>
-      </w:r>
-      <w:proofErr w:type="spellEnd"/>
-      <w:r>
-        <w:t xml:space="preserve"> to install external libraries for Parse and Reachability.</w:t>
+      <w:r>
+        <w:t xml:space="preserve"> – I’ve used CocoaPods to install external libraries for Parse and Reachability.</w:t>
       </w:r>
     </w:p>
     <w:p/>

</xml_diff>